<commit_message>
changing the placeholders names so it doesn't interfere with user input
</commit_message>
<xml_diff>
--- a/public/template.docx
+++ b/public/template.docx
@@ -66,15 +66,15 @@
         <mc:AlternateContent>
           <mc:Choice Requires="wps">
             <w:drawing>
-              <wp:anchor distT="0" distB="0" distL="114300" distR="114300" simplePos="0" relativeHeight="251665408" behindDoc="0" locked="0" layoutInCell="1" allowOverlap="1" wp14:anchorId="06B7F202" wp14:editId="53FD9C01">
+              <wp:anchor distT="0" distB="0" distL="114300" distR="114300" simplePos="0" relativeHeight="251665408" behindDoc="0" locked="0" layoutInCell="1" allowOverlap="1" wp14:anchorId="06B7F202" wp14:editId="57056A83">
                 <wp:simplePos x="0" y="0"/>
                 <wp:positionH relativeFrom="column">
-                  <wp:posOffset>-327734</wp:posOffset>
+                  <wp:posOffset>-330835</wp:posOffset>
                 </wp:positionH>
                 <wp:positionV relativeFrom="paragraph">
-                  <wp:posOffset>241802</wp:posOffset>
+                  <wp:posOffset>240030</wp:posOffset>
                 </wp:positionV>
-                <wp:extent cx="1254642" cy="447675"/>
+                <wp:extent cx="1304925" cy="447675"/>
                 <wp:effectExtent l="0" t="0" r="0" b="9525"/>
                 <wp:wrapNone/>
                 <wp:docPr id="706774001" name="مربع نص 1"/>
@@ -86,7 +86,7 @@
                       <wps:spPr>
                         <a:xfrm>
                           <a:off x="0" y="0"/>
-                          <a:ext cx="1254642" cy="447675"/>
+                          <a:ext cx="1304925" cy="447675"/>
                         </a:xfrm>
                         <a:prstGeom prst="rect">
                           <a:avLst/>
@@ -114,8 +114,6 @@
                         <w:txbxContent>
                           <w:p>
                             <w:pPr>
-                              <w:bidi w:val="0"/>
-                              <w:jc w:val="right"/>
                               <w:rPr>
                                 <w:rFonts w:asciiTheme="minorBidi" w:hAnsiTheme="minorBidi" w:cstheme="minorBidi"/>
                                 <w:b/>
@@ -133,7 +131,7 @@
                                 <w:szCs w:val="40"/>
                                 <w:rtl/>
                               </w:rPr>
-                              <w:t>المحترم</w:t>
+                              <w:t>للالمحترملل</w:t>
                             </w:r>
                           </w:p>
                         </w:txbxContent>
@@ -162,13 +160,11 @@
                 <v:stroke joinstyle="miter"/>
                 <v:path gradientshapeok="t" o:connecttype="rect"/>
               </v:shapetype>
-              <v:shape id="_x0000_s1026" type="#_x0000_t202" style="position:absolute;margin-left:-25.8pt;margin-top:19.05pt;width:98.8pt;height:35.25pt;z-index:251665408;visibility:visible;mso-wrap-style:square;mso-width-percent:0;mso-height-percent:0;mso-wrap-distance-left:9pt;mso-wrap-distance-top:0;mso-wrap-distance-right:9pt;mso-wrap-distance-bottom:0;mso-position-horizontal:absolute;mso-position-horizontal-relative:text;mso-position-vertical:absolute;mso-position-vertical-relative:text;mso-width-percent:0;mso-height-percent:0;mso-width-relative:margin;mso-height-relative:margin;v-text-anchor:top" o:gfxdata="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" filled="f" stroked="f">
+              <v:shape id="_x0000_s1026" type="#_x0000_t202" style="position:absolute;margin-left:-26.05pt;margin-top:18.9pt;width:102.75pt;height:35.25pt;z-index:251665408;visibility:visible;mso-wrap-style:square;mso-width-percent:0;mso-height-percent:0;mso-wrap-distance-left:9pt;mso-wrap-distance-top:0;mso-wrap-distance-right:9pt;mso-wrap-distance-bottom:0;mso-position-horizontal:absolute;mso-position-horizontal-relative:text;mso-position-vertical:absolute;mso-position-vertical-relative:text;mso-width-percent:0;mso-height-percent:0;mso-width-relative:margin;mso-height-relative:margin;v-text-anchor:top" o:gfxdata="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" filled="f" stroked="f">
                 <v:textbox>
                   <w:txbxContent>
                     <w:p>
                       <w:pPr>
-                        <w:bidi w:val="0"/>
-                        <w:jc w:val="right"/>
                         <w:rPr>
                           <w:rFonts w:asciiTheme="minorBidi" w:hAnsiTheme="minorBidi" w:cstheme="minorBidi"/>
                           <w:b/>
@@ -186,7 +182,7 @@
                           <w:szCs w:val="40"/>
                           <w:rtl/>
                         </w:rPr>
-                        <w:t>المحترم</w:t>
+                        <w:t>للالمحترملل</w:t>
                       </w:r>
                     </w:p>
                   </w:txbxContent>
@@ -258,8 +254,6 @@
                         <w:txbxContent>
                           <w:p>
                             <w:pPr>
-                              <w:bidi w:val="0"/>
-                              <w:jc w:val="right"/>
                               <w:rPr>
                                 <w:rFonts w:asciiTheme="minorBidi" w:hAnsiTheme="minorBidi" w:cstheme="minorBidi"/>
                                 <w:b/>
@@ -277,7 +271,7 @@
                                 <w:szCs w:val="40"/>
                                 <w:rtl/>
                               </w:rPr>
-                              <w:t>الاخ</w:t>
+                              <w:t>للالاخلل</w:t>
                             </w:r>
                           </w:p>
                         </w:txbxContent>
@@ -307,8 +301,6 @@
                   <w:txbxContent>
                     <w:p>
                       <w:pPr>
-                        <w:bidi w:val="0"/>
-                        <w:jc w:val="right"/>
                         <w:rPr>
                           <w:rFonts w:asciiTheme="minorBidi" w:hAnsiTheme="minorBidi" w:cstheme="minorBidi"/>
                           <w:b/>
@@ -326,7 +318,7 @@
                           <w:szCs w:val="40"/>
                           <w:rtl/>
                         </w:rPr>
-                        <w:t>الاخ</w:t>
+                        <w:t>للالاخلل</w:t>
                       </w:r>
                     </w:p>
                   </w:txbxContent>
@@ -382,7 +374,7 @@
           <w:szCs w:val="40"/>
           <w:rtl/>
         </w:rPr>
-        <w:t>السلام عليكم ورحمة الله وبركاته</w:t>
+        <w:t>للالسلام عليكم ورحمة الله وبركاتهلل</w:t>
       </w:r>
     </w:p>
     <w:p>
@@ -409,7 +401,7 @@
           <w:u w:val="single"/>
           <w:rtl/>
         </w:rPr>
-        <w:t>الموضوع</w:t>
+        <w:t>للالموضوعلل</w:t>
       </w:r>
     </w:p>
     <w:p>
@@ -430,7 +422,7 @@
           <w:szCs w:val="36"/>
           <w:rtl/>
         </w:rPr>
-        <w:t>تحية طيبة وبعد</w:t>
+        <w:t>للتحية طيبة وبعدلل</w:t>
       </w:r>
     </w:p>
     <w:tbl>
@@ -667,7 +659,7 @@
           <w:szCs w:val="36"/>
           <w:rtl/>
         </w:rPr>
-        <w:t>وشكرا</w:t>
+        <w:t>للوشكرالل</w:t>
       </w:r>
     </w:p>
     <w:p>
@@ -744,7 +736,7 @@
                                 <w:szCs w:val="40"/>
                                 <w:rtl/>
                               </w:rPr>
-                              <w:t>التوقيع</w:t>
+                              <w:t>للالتوقيعلل</w:t>
                             </w:r>
                           </w:p>
                         </w:txbxContent>
@@ -793,7 +785,7 @@
                           <w:szCs w:val="40"/>
                           <w:rtl/>
                         </w:rPr>
-                        <w:t>التوقيع</w:t>
+                        <w:t>للالتوقيعلل</w:t>
                       </w:r>
                     </w:p>
                   </w:txbxContent>
@@ -911,7 +903,7 @@
                                 <w:szCs w:val="22"/>
                                 <w:rtl/>
                               </w:rPr>
-                              <w:t>دائرة</w:t>
+                              <w:t>للدائرلل</w:t>
                             </w:r>
                           </w:p>
                         </w:txbxContent>
@@ -988,12 +980,11 @@
                           <w:szCs w:val="22"/>
                           <w:rtl/>
                         </w:rPr>
-                        <w:t>دائرة</w:t>
+                        <w:t>للدائرلل</w:t>
                       </w:r>
                     </w:p>
                   </w:txbxContent>
                 </v:textbox>
-                <w10:wrap anchorx="page"/>
                 <w10:anchorlock/>
               </v:shape>
             </w:pict>
@@ -1267,13 +1258,11 @@
     <w:pPr>
       <w:pStyle w:val="a6"/>
       <w:rPr>
-        <w:rFonts w:hint="cs"/>
         <w:rtl/>
       </w:rPr>
     </w:pPr>
     <w:r>
       <w:rPr>
-        <w:rFonts w:hint="cs"/>
         <w:noProof/>
         <w:rtl/>
         <w:lang w:val="ar-SA"/>
@@ -1414,7 +1403,7 @@
                           </w:pPr>
                           <w:r>
                             <w:rPr>
-                              <w:rFonts w:asciiTheme="minorBidi" w:hAnsiTheme="minorBidi" w:cstheme="minorBidi"/>
+                              <w:rFonts w:asciiTheme="minorBidi" w:hAnsiTheme="minorBidi" w:cstheme="minorBidi" w:hint="cs"/>
                               <w:b/>
                               <w:bCs/>
                               <w:sz w:val="40"/>
@@ -1422,7 +1411,7 @@
                               <w:rtl/>
                               <w:lang w:bidi="ar-YE"/>
                             </w:rPr>
-                            <w:t>الثالث</w:t>
+                            <w:t>للالثالثلل</w:t>
                           </w:r>
                         </w:p>
                       </w:txbxContent>
@@ -1462,7 +1451,7 @@
                     </w:pPr>
                     <w:r>
                       <w:rPr>
-                        <w:rFonts w:asciiTheme="minorBidi" w:hAnsiTheme="minorBidi" w:cstheme="minorBidi"/>
+                        <w:rFonts w:asciiTheme="minorBidi" w:hAnsiTheme="minorBidi" w:cstheme="minorBidi" w:hint="cs"/>
                         <w:b/>
                         <w:bCs/>
                         <w:sz w:val="40"/>
@@ -1470,7 +1459,7 @@
                         <w:rtl/>
                         <w:lang w:bidi="ar-YE"/>
                       </w:rPr>
-                      <w:t>الثالث</w:t>
+                      <w:t>للالثالثلل</w:t>
                     </w:r>
                   </w:p>
                 </w:txbxContent>
@@ -1552,7 +1541,7 @@
                           </w:pPr>
                           <w:r>
                             <w:rPr>
-                              <w:rFonts w:asciiTheme="minorBidi" w:hAnsiTheme="minorBidi" w:cstheme="minorBidi"/>
+                              <w:rFonts w:asciiTheme="minorBidi" w:hAnsiTheme="minorBidi" w:cstheme="minorBidi" w:hint="cs"/>
                               <w:b/>
                               <w:bCs/>
                               <w:sz w:val="40"/>
@@ -1560,7 +1549,7 @@
                               <w:rtl/>
                               <w:lang w:bidi="ar-YE"/>
                             </w:rPr>
-                            <w:t>الثاني</w:t>
+                            <w:t>للالثانيلل</w:t>
                           </w:r>
                         </w:p>
                       </w:txbxContent>
@@ -1602,7 +1591,7 @@
                     </w:pPr>
                     <w:r>
                       <w:rPr>
-                        <w:rFonts w:asciiTheme="minorBidi" w:hAnsiTheme="minorBidi" w:cstheme="minorBidi"/>
+                        <w:rFonts w:asciiTheme="minorBidi" w:hAnsiTheme="minorBidi" w:cstheme="minorBidi" w:hint="cs"/>
                         <w:b/>
                         <w:bCs/>
                         <w:sz w:val="40"/>
@@ -1610,7 +1599,7 @@
                         <w:rtl/>
                         <w:lang w:bidi="ar-YE"/>
                       </w:rPr>
-                      <w:t>الثاني</w:t>
+                      <w:t>للالثانيلل</w:t>
                     </w:r>
                   </w:p>
                 </w:txbxContent>
@@ -1687,12 +1676,12 @@
                               <w:bCs/>
                               <w:sz w:val="40"/>
                               <w:szCs w:val="40"/>
-                              <w:lang w:bidi="ar-YE"/>
+                              <w:rtl/>
                             </w:rPr>
                           </w:pPr>
                           <w:r>
                             <w:rPr>
-                              <w:rFonts w:asciiTheme="minorBidi" w:hAnsiTheme="minorBidi" w:cstheme="minorBidi"/>
+                              <w:rFonts w:asciiTheme="minorBidi" w:hAnsiTheme="minorBidi" w:cstheme="minorBidi" w:hint="cs"/>
                               <w:b/>
                               <w:bCs/>
                               <w:sz w:val="40"/>
@@ -1700,7 +1689,7 @@
                               <w:rtl/>
                               <w:lang w:bidi="ar-YE"/>
                             </w:rPr>
-                            <w:t>الاول</w:t>
+                            <w:t>للالأوللل</w:t>
                           </w:r>
                         </w:p>
                       </w:txbxContent>
@@ -1737,12 +1726,12 @@
                         <w:bCs/>
                         <w:sz w:val="40"/>
                         <w:szCs w:val="40"/>
-                        <w:lang w:bidi="ar-YE"/>
+                        <w:rtl/>
                       </w:rPr>
                     </w:pPr>
                     <w:r>
                       <w:rPr>
-                        <w:rFonts w:asciiTheme="minorBidi" w:hAnsiTheme="minorBidi" w:cstheme="minorBidi"/>
+                        <w:rFonts w:asciiTheme="minorBidi" w:hAnsiTheme="minorBidi" w:cstheme="minorBidi" w:hint="cs"/>
                         <w:b/>
                         <w:bCs/>
                         <w:sz w:val="40"/>
@@ -1750,7 +1739,7 @@
                         <w:rtl/>
                         <w:lang w:bidi="ar-YE"/>
                       </w:rPr>
-                      <w:t>الاول</w:t>
+                      <w:t>للالأوللل</w:t>
                     </w:r>
                   </w:p>
                 </w:txbxContent>
@@ -2035,7 +2024,7 @@
                               <w:rtl/>
                               <w:lang w:bidi="ar-YE"/>
                             </w:rPr>
-                            <w:t>‏25‏/12‏/2025</w:t>
+                            <w:t>‏28‏/12‏/2025</w:t>
                           </w:r>
                           <w:r>
                             <w:rPr>
@@ -2375,7 +2364,7 @@
                         <w:rtl/>
                         <w:lang w:bidi="ar-YE"/>
                       </w:rPr>
-                      <w:t>‏25‏/12‏/2025</w:t>
+                      <w:t>‏28‏/12‏/2025</w:t>
                     </w:r>
                     <w:r>
                       <w:rPr>
@@ -5197,6 +5186,30 @@
 <wne:recipients xmlns:wpc="http://schemas.microsoft.com/office/word/2010/wordprocessingCanvas" xmlns:cx="http://schemas.microsoft.com/office/drawing/2014/chartex" xmlns:cx1="http://schemas.microsoft.com/office/drawing/2015/9/8/chartex" xmlns:cx2="http://schemas.microsoft.com/office/drawing/2015/10/21/chartex" xmlns:cx3="http://schemas.microsoft.com/office/drawing/2016/5/9/chartex" xmlns:cx4="http://schemas.microsoft.com/office/drawing/2016/5/10/chartex" xmlns:cx5="http://schemas.microsoft.com/office/drawing/2016/5/11/chartex" xmlns:cx6="http://schemas.microsoft.com/office/drawing/2016/5/12/chartex" xmlns:cx7="http://schemas.microsoft.com/office/drawing/2016/5/13/chartex" xmlns:cx8="http://schemas.microsoft.com/office/drawing/2016/5/14/chartex" xmlns:mc="http://schemas.openxmlformats.org/markup-compatibility/2006" xmlns:aink="http://schemas.microsoft.com/office/drawing/2016/ink" xmlns:am3d="http://schemas.microsoft.com/office/drawing/2017/model3d" xmlns:o="urn:schemas-microsoft-com:office:office" xmlns:oel="http://schemas.microsoft.com/office/2019/extlst" xmlns:r="http://schemas.openxmlformats.org/officeDocument/2006/relationships" xmlns:m="http://schemas.openxmlformats.org/officeDocument/2006/math" xmlns:v="urn:schemas-microsoft-com:vml" xmlns:wp14="http://schemas.microsoft.com/office/word/2010/wordprocessingDrawing" xmlns:wp="http://schemas.openxmlformats.org/drawingml/2006/wordprocessingDrawing" xmlns:w10="urn:schemas-microsoft-com:office:word" xmlns:w="http://schemas.openxmlformats.org/wordprocessingml/2006/main" xmlns:w14="http://schemas.microsoft.com/office/word/2010/wordml" xmlns:w15="http://schemas.microsoft.com/office/word/2012/wordml" xmlns:w16cex="http://schemas.microsoft.com/office/word/2018/wordml/cex" xmlns:w16cid="http://schemas.microsoft.com/office/word/2016/wordml/cid" xmlns:w16="http://schemas.microsoft.com/office/word/2018/wordml" xmlns:w16du="http://schemas.microsoft.com/office/word/2023/wordml/word16du" xmlns:w16sdtdh="http://schemas.microsoft.com/office/word/2020/wordml/sdtdatahash" xmlns:w16sdtfl="http://schemas.microsoft.com/office/word/2024/wordml/sdtformatlock" xmlns:w16se="http://schemas.microsoft.com/office/word/2015/wordml/symex" xmlns:wpg="http://schemas.microsoft.com/office/word/2010/wordprocessingGroup" xmlns:wpi="http://schemas.microsoft.com/office/word/2010/wordprocessingInk" xmlns:wne="http://schemas.microsoft.com/office/word/2006/wordml" xmlns:wps="http://schemas.microsoft.com/office/word/2010/wordprocessingShape" mc:Ignorable="w14 w15 w16se w16cid w16 w16cex w16sdtdh w16sdtfl w16du wp14">
   <wne:recipientData>
     <wne:active wne:val="0"/>
+  </wne:recipientData>
+  <wne:recipientData>
+    <wne:active wne:val="1"/>
+  </wne:recipientData>
+  <wne:recipientData>
+    <wne:active wne:val="1"/>
+  </wne:recipientData>
+  <wne:recipientData>
+    <wne:active wne:val="1"/>
+  </wne:recipientData>
+  <wne:recipientData>
+    <wne:active wne:val="1"/>
+  </wne:recipientData>
+  <wne:recipientData>
+    <wne:active wne:val="1"/>
+  </wne:recipientData>
+  <wne:recipientData>
+    <wne:active wne:val="1"/>
+  </wne:recipientData>
+  <wne:recipientData>
+    <wne:active wne:val="1"/>
+  </wne:recipientData>
+  <wne:recipientData>
+    <wne:active wne:val="1"/>
   </wne:recipientData>
   <wne:recipientData>
     <wne:active wne:val="1"/>

</xml_diff>

<commit_message>
adjust the loading screens, UI alignment, fixing importing larg files, fix some bugs, mirge multple notification to one, change the build to v1.0.1, replace Line break (same paragraph) with (Paragraph break) when enter, auto cleaning the build for apks.
</commit_message>
<xml_diff>
--- a/public/template.docx
+++ b/public/template.docx
@@ -379,7 +379,7 @@
     </w:p>
     <w:p>
       <w:pPr>
-        <w:spacing w:line="276" w:lineRule="auto"/>
+        <w:spacing w:after="360" w:line="276" w:lineRule="auto"/>
         <w:jc w:val="center"/>
         <w:rPr>
           <w:rFonts w:asciiTheme="minorBidi" w:hAnsiTheme="minorBidi" w:cstheme="minorBidi"/>
@@ -406,10 +406,10 @@
     </w:p>
     <w:p>
       <w:pPr>
-        <w:spacing w:before="360" w:after="120"/>
+        <w:spacing w:after="120"/>
         <w:jc w:val="lowKashida"/>
         <w:rPr>
-          <w:rFonts w:asciiTheme="minorBidi" w:hAnsiTheme="minorBidi" w:cstheme="minorBidi"/>
+          <w:rFonts w:asciiTheme="minorBidi" w:hAnsiTheme="minorBidi" w:cstheme="minorBidi" w:hint="cs"/>
           <w:sz w:val="36"/>
           <w:szCs w:val="36"/>
           <w:rtl/>
@@ -2024,7 +2024,7 @@
                               <w:rtl/>
                               <w:lang w:bidi="ar-YE"/>
                             </w:rPr>
-                            <w:t>‏28‏/12‏/2025</w:t>
+                            <w:t>‏30‏/12‏/2025</w:t>
                           </w:r>
                           <w:r>
                             <w:rPr>
@@ -2364,7 +2364,7 @@
                         <w:rtl/>
                         <w:lang w:bidi="ar-YE"/>
                       </w:rPr>
-                      <w:t>‏28‏/12‏/2025</w:t>
+                      <w:t>‏30‏/12‏/2025</w:t>
                     </w:r>
                     <w:r>
                       <w:rPr>
@@ -5186,6 +5186,12 @@
 <wne:recipients xmlns:wpc="http://schemas.microsoft.com/office/word/2010/wordprocessingCanvas" xmlns:cx="http://schemas.microsoft.com/office/drawing/2014/chartex" xmlns:cx1="http://schemas.microsoft.com/office/drawing/2015/9/8/chartex" xmlns:cx2="http://schemas.microsoft.com/office/drawing/2015/10/21/chartex" xmlns:cx3="http://schemas.microsoft.com/office/drawing/2016/5/9/chartex" xmlns:cx4="http://schemas.microsoft.com/office/drawing/2016/5/10/chartex" xmlns:cx5="http://schemas.microsoft.com/office/drawing/2016/5/11/chartex" xmlns:cx6="http://schemas.microsoft.com/office/drawing/2016/5/12/chartex" xmlns:cx7="http://schemas.microsoft.com/office/drawing/2016/5/13/chartex" xmlns:cx8="http://schemas.microsoft.com/office/drawing/2016/5/14/chartex" xmlns:mc="http://schemas.openxmlformats.org/markup-compatibility/2006" xmlns:aink="http://schemas.microsoft.com/office/drawing/2016/ink" xmlns:am3d="http://schemas.microsoft.com/office/drawing/2017/model3d" xmlns:o="urn:schemas-microsoft-com:office:office" xmlns:oel="http://schemas.microsoft.com/office/2019/extlst" xmlns:r="http://schemas.openxmlformats.org/officeDocument/2006/relationships" xmlns:m="http://schemas.openxmlformats.org/officeDocument/2006/math" xmlns:v="urn:schemas-microsoft-com:vml" xmlns:wp14="http://schemas.microsoft.com/office/word/2010/wordprocessingDrawing" xmlns:wp="http://schemas.openxmlformats.org/drawingml/2006/wordprocessingDrawing" xmlns:w10="urn:schemas-microsoft-com:office:word" xmlns:w="http://schemas.openxmlformats.org/wordprocessingml/2006/main" xmlns:w14="http://schemas.microsoft.com/office/word/2010/wordml" xmlns:w15="http://schemas.microsoft.com/office/word/2012/wordml" xmlns:w16cex="http://schemas.microsoft.com/office/word/2018/wordml/cex" xmlns:w16cid="http://schemas.microsoft.com/office/word/2016/wordml/cid" xmlns:w16="http://schemas.microsoft.com/office/word/2018/wordml" xmlns:w16du="http://schemas.microsoft.com/office/word/2023/wordml/word16du" xmlns:w16sdtdh="http://schemas.microsoft.com/office/word/2020/wordml/sdtdatahash" xmlns:w16sdtfl="http://schemas.microsoft.com/office/word/2024/wordml/sdtformatlock" xmlns:w16se="http://schemas.microsoft.com/office/word/2015/wordml/symex" xmlns:wpg="http://schemas.microsoft.com/office/word/2010/wordprocessingGroup" xmlns:wpi="http://schemas.microsoft.com/office/word/2010/wordprocessingInk" xmlns:wne="http://schemas.microsoft.com/office/word/2006/wordml" xmlns:wps="http://schemas.microsoft.com/office/word/2010/wordprocessingShape" mc:Ignorable="w14 w15 w16se w16cid w16 w16cex w16sdtdh w16sdtfl w16du wp14">
   <wne:recipientData>
     <wne:active wne:val="0"/>
+  </wne:recipientData>
+  <wne:recipientData>
+    <wne:active wne:val="1"/>
+  </wne:recipientData>
+  <wne:recipientData>
+    <wne:active wne:val="1"/>
   </wne:recipientData>
   <wne:recipientData>
     <wne:active wne:val="1"/>

</xml_diff>